<commit_message>
Fix typos in labmanual 4b
</commit_message>
<xml_diff>
--- a/labmanual/English/WBT101-04B-BLE-Ntfy-Sec.docx
+++ b/labmanual/English/WBT101-04B-BLE-Ntfy-Sec.docx
@@ -8,8 +8,6 @@
           <w:rStyle w:val="BookTitle"/>
         </w:rPr>
       </w:pPr>
-      <w:bookmarkStart w:id="0" w:name="_GoBack"/>
-      <w:bookmarkEnd w:id="0"/>
       <w:r>
         <w:rPr>
           <w:rStyle w:val="BookTitle"/>
@@ -1513,12 +1511,12 @@
       <w:pPr>
         <w:pStyle w:val="Heading1"/>
       </w:pPr>
-      <w:bookmarkStart w:id="1" w:name="_Toc10550273"/>
+      <w:bookmarkStart w:id="0" w:name="_Toc10550273"/>
       <w:r>
         <w:lastRenderedPageBreak/>
         <w:t>Notify &amp; Indicate</w:t>
       </w:r>
-      <w:bookmarkEnd w:id="1"/>
+      <w:bookmarkEnd w:id="0"/>
     </w:p>
     <w:p>
       <w:r>
@@ -1552,16 +1550,11 @@
         <w:t>a button</w:t>
       </w:r>
       <w:r>
-        <w:t xml:space="preserve"> value </w:t>
-      </w:r>
-      <w:proofErr w:type="gramStart"/>
-      <w:r>
-        <w:t>change</w:t>
+        <w:t xml:space="preserve"> value change</w:t>
       </w:r>
       <w:r>
         <w:t>s</w:t>
       </w:r>
-      <w:proofErr w:type="gramEnd"/>
       <w:r>
         <w:t xml:space="preserve">.  </w:t>
       </w:r>
@@ -2084,12 +2077,12 @@
       <w:pPr>
         <w:pStyle w:val="Heading1"/>
       </w:pPr>
-      <w:bookmarkStart w:id="2" w:name="_Toc10550274"/>
+      <w:bookmarkStart w:id="1" w:name="_Toc10550274"/>
       <w:r>
         <w:lastRenderedPageBreak/>
         <w:t>Other Characteristic Descriptors</w:t>
       </w:r>
-      <w:bookmarkEnd w:id="2"/>
+      <w:bookmarkEnd w:id="1"/>
     </w:p>
     <w:p>
       <w:r>
@@ -2347,184 +2340,184 @@
       <w:pPr>
         <w:pStyle w:val="Heading1"/>
       </w:pPr>
-      <w:bookmarkStart w:id="3" w:name="_Ref517097332"/>
-      <w:bookmarkStart w:id="4" w:name="_Toc10550275"/>
+      <w:bookmarkStart w:id="2" w:name="_Ref517097332"/>
+      <w:bookmarkStart w:id="3" w:name="_Toc10550275"/>
       <w:r>
         <w:lastRenderedPageBreak/>
         <w:t xml:space="preserve">Bluetooth </w:t>
       </w:r>
+      <w:bookmarkEnd w:id="2"/>
+      <w:r>
+        <w:t>Configurator</w:t>
+      </w:r>
       <w:bookmarkEnd w:id="3"/>
-      <w:r>
-        <w:t>Configurator</w:t>
+    </w:p>
+    <w:p>
+      <w:r>
+        <w:t xml:space="preserve">The </w:t>
+      </w:r>
+      <w:r>
+        <w:t xml:space="preserve">Bluetooth </w:t>
+      </w:r>
+      <w:r>
+        <w:t xml:space="preserve">Configurator </w:t>
+      </w:r>
+      <w:r>
+        <w:t xml:space="preserve">can be used to setup Characteristics for Notify and Indicate. It can also </w:t>
+      </w:r>
+      <w:r>
+        <w:t>be used to create</w:t>
+      </w:r>
+      <w:r>
+        <w:t xml:space="preserve"> Characteristic User Description</w:t>
+      </w:r>
+      <w:r>
+        <w:t>s</w:t>
+      </w:r>
+      <w:r>
+        <w:t>.</w:t>
+      </w:r>
+    </w:p>
+    <w:p>
+      <w:r>
+        <w:t>For this example, I</w:t>
+      </w:r>
+      <w:r>
+        <w:t>'</w:t>
+      </w:r>
+      <w:r>
+        <w:t>m going to build a</w:t>
+      </w:r>
+      <w:r>
+        <w:t xml:space="preserve"> BLE project that has a custom S</w:t>
+      </w:r>
+      <w:r>
+        <w:t xml:space="preserve">ervice called </w:t>
+      </w:r>
+      <w:r>
+        <w:t xml:space="preserve">Modus </w:t>
+      </w:r>
+      <w:r>
+        <w:t>containing</w:t>
+      </w:r>
+      <w:r>
+        <w:t xml:space="preserve"> one Characteristic called </w:t>
+      </w:r>
+      <w:r>
+        <w:t>Counter</w:t>
+      </w:r>
+      <w:r>
+        <w:t>. Th</w:t>
+      </w:r>
+      <w:r>
+        <w:t xml:space="preserve">e </w:t>
+      </w:r>
+      <w:r>
+        <w:t xml:space="preserve">Characteristic will </w:t>
+      </w:r>
+      <w:r>
+        <w:t>count</w:t>
+      </w:r>
+      <w:r>
+        <w:t xml:space="preserve"> </w:t>
+      </w:r>
+      <w:r>
+        <w:t>the number of times</w:t>
+      </w:r>
+      <w:r>
+        <w:t xml:space="preserve"> </w:t>
+      </w:r>
+      <w:r>
+        <w:t xml:space="preserve">the </w:t>
+      </w:r>
+      <w:r>
+        <w:t xml:space="preserve">mechanical </w:t>
+      </w:r>
+      <w:r>
+        <w:t xml:space="preserve">user </w:t>
+      </w:r>
+      <w:r>
+        <w:t xml:space="preserve">button on the </w:t>
+      </w:r>
+      <w:r>
+        <w:t>kit</w:t>
+      </w:r>
+      <w:r>
+        <w:t xml:space="preserve"> has been pressed</w:t>
+      </w:r>
+      <w:r>
+        <w:t xml:space="preserve">. </w:t>
+      </w:r>
+      <w:r>
+        <w:t xml:space="preserve">It will be Readable </w:t>
+      </w:r>
+      <w:r>
+        <w:t xml:space="preserve">by the Client </w:t>
+      </w:r>
+      <w:r>
+        <w:t>and it w</w:t>
+      </w:r>
+      <w:r>
+        <w:t>ill send N</w:t>
+      </w:r>
+      <w:r>
+        <w:t>otifications if the Client enables them.</w:t>
+      </w:r>
+    </w:p>
+    <w:p>
+      <w:pPr>
+        <w:rPr>
+          <w:color w:val="2E74B5" w:themeColor="accent1" w:themeShade="BF"/>
+        </w:rPr>
+      </w:pPr>
+      <w:r>
+        <w:t xml:space="preserve">You will try this yourself in </w:t>
+      </w:r>
+      <w:r>
+        <w:rPr>
+          <w:color w:val="2E74B5" w:themeColor="accent1" w:themeShade="BF"/>
+        </w:rPr>
+        <w:fldChar w:fldCharType="begin"/>
+      </w:r>
+      <w:r>
+        <w:rPr>
+          <w:color w:val="2E74B5" w:themeColor="accent1" w:themeShade="BF"/>
+        </w:rPr>
+        <w:instrText xml:space="preserve"> REF _Ref8480502 \n \h </w:instrText>
+      </w:r>
+      <w:r>
+        <w:rPr>
+          <w:color w:val="2E74B5" w:themeColor="accent1" w:themeShade="BF"/>
+        </w:rPr>
+      </w:r>
+      <w:r>
+        <w:rPr>
+          <w:color w:val="2E74B5" w:themeColor="accent1" w:themeShade="BF"/>
+        </w:rPr>
+        <w:fldChar w:fldCharType="separate"/>
+      </w:r>
+      <w:r>
+        <w:rPr>
+          <w:color w:val="2E74B5" w:themeColor="accent1" w:themeShade="BF"/>
+        </w:rPr>
+        <w:t xml:space="preserve">Exercise 4B.1 </w:t>
+      </w:r>
+      <w:r>
+        <w:rPr>
+          <w:color w:val="2E74B5" w:themeColor="accent1" w:themeShade="BF"/>
+        </w:rPr>
+        <w:fldChar w:fldCharType="end"/>
+      </w:r>
+    </w:p>
+    <w:p>
+      <w:pPr>
+        <w:pStyle w:val="Heading2"/>
+      </w:pPr>
+      <w:bookmarkStart w:id="4" w:name="_Toc10550276"/>
+      <w:r>
+        <w:t>Running the Tool</w:t>
       </w:r>
       <w:bookmarkEnd w:id="4"/>
-    </w:p>
-    <w:p>
-      <w:r>
-        <w:t xml:space="preserve">The </w:t>
-      </w:r>
-      <w:r>
-        <w:t xml:space="preserve">Bluetooth </w:t>
-      </w:r>
-      <w:r>
-        <w:t xml:space="preserve">Configurator </w:t>
-      </w:r>
-      <w:r>
-        <w:t xml:space="preserve">can be used to setup Characteristics for Notify and Indicate. It can also </w:t>
-      </w:r>
-      <w:r>
-        <w:t>be used to create</w:t>
-      </w:r>
-      <w:r>
-        <w:t xml:space="preserve"> Characteristic User Description</w:t>
-      </w:r>
-      <w:r>
-        <w:t>s</w:t>
-      </w:r>
-      <w:r>
-        <w:t>.</w:t>
-      </w:r>
-    </w:p>
-    <w:p>
-      <w:r>
-        <w:t>For this example, I</w:t>
-      </w:r>
-      <w:r>
-        <w:t>'</w:t>
-      </w:r>
-      <w:r>
-        <w:t>m going to build a</w:t>
-      </w:r>
-      <w:r>
-        <w:t xml:space="preserve"> BLE project that has a custom S</w:t>
-      </w:r>
-      <w:r>
-        <w:t xml:space="preserve">ervice called </w:t>
-      </w:r>
-      <w:r>
-        <w:t xml:space="preserve">Modus </w:t>
-      </w:r>
-      <w:r>
-        <w:t>containing</w:t>
-      </w:r>
-      <w:r>
-        <w:t xml:space="preserve"> one Characteristic called </w:t>
-      </w:r>
-      <w:r>
-        <w:t>Counter</w:t>
-      </w:r>
-      <w:r>
-        <w:t>. Th</w:t>
-      </w:r>
-      <w:r>
-        <w:t xml:space="preserve">e </w:t>
-      </w:r>
-      <w:r>
-        <w:t xml:space="preserve">Characteristic will </w:t>
-      </w:r>
-      <w:r>
-        <w:t>count</w:t>
-      </w:r>
-      <w:r>
-        <w:t xml:space="preserve"> </w:t>
-      </w:r>
-      <w:r>
-        <w:t>the number of times</w:t>
-      </w:r>
-      <w:r>
-        <w:t xml:space="preserve"> </w:t>
-      </w:r>
-      <w:r>
-        <w:t xml:space="preserve">the </w:t>
-      </w:r>
-      <w:r>
-        <w:t xml:space="preserve">mechanical </w:t>
-      </w:r>
-      <w:r>
-        <w:t xml:space="preserve">user </w:t>
-      </w:r>
-      <w:r>
-        <w:t xml:space="preserve">button on the </w:t>
-      </w:r>
-      <w:r>
-        <w:t>kit</w:t>
-      </w:r>
-      <w:r>
-        <w:t xml:space="preserve"> has been pressed</w:t>
-      </w:r>
-      <w:r>
-        <w:t xml:space="preserve">. </w:t>
-      </w:r>
-      <w:r>
-        <w:t xml:space="preserve">It will be Readable </w:t>
-      </w:r>
-      <w:r>
-        <w:t xml:space="preserve">by the Client </w:t>
-      </w:r>
-      <w:r>
-        <w:t>and it w</w:t>
-      </w:r>
-      <w:r>
-        <w:t>ill send N</w:t>
-      </w:r>
-      <w:r>
-        <w:t>otifications if the Client enables them.</w:t>
-      </w:r>
-    </w:p>
-    <w:p>
-      <w:pPr>
-        <w:rPr>
-          <w:color w:val="2E74B5" w:themeColor="accent1" w:themeShade="BF"/>
-        </w:rPr>
-      </w:pPr>
-      <w:r>
-        <w:t xml:space="preserve">You will try this yourself in </w:t>
-      </w:r>
-      <w:r>
-        <w:rPr>
-          <w:color w:val="2E74B5" w:themeColor="accent1" w:themeShade="BF"/>
-        </w:rPr>
-        <w:fldChar w:fldCharType="begin"/>
-      </w:r>
-      <w:r>
-        <w:rPr>
-          <w:color w:val="2E74B5" w:themeColor="accent1" w:themeShade="BF"/>
-        </w:rPr>
-        <w:instrText xml:space="preserve"> REF _Ref8480502 \n \h </w:instrText>
-      </w:r>
-      <w:r>
-        <w:rPr>
-          <w:color w:val="2E74B5" w:themeColor="accent1" w:themeShade="BF"/>
-        </w:rPr>
-      </w:r>
-      <w:r>
-        <w:rPr>
-          <w:color w:val="2E74B5" w:themeColor="accent1" w:themeShade="BF"/>
-        </w:rPr>
-        <w:fldChar w:fldCharType="separate"/>
-      </w:r>
-      <w:r>
-        <w:rPr>
-          <w:color w:val="2E74B5" w:themeColor="accent1" w:themeShade="BF"/>
-        </w:rPr>
-        <w:t xml:space="preserve">Exercise 4B.1 </w:t>
-      </w:r>
-      <w:r>
-        <w:rPr>
-          <w:color w:val="2E74B5" w:themeColor="accent1" w:themeShade="BF"/>
-        </w:rPr>
-        <w:fldChar w:fldCharType="end"/>
-      </w:r>
-    </w:p>
-    <w:p>
-      <w:pPr>
-        <w:pStyle w:val="Heading2"/>
-      </w:pPr>
-      <w:bookmarkStart w:id="5" w:name="_Toc10550276"/>
-      <w:r>
-        <w:t>Running the Tool</w:t>
-      </w:r>
-      <w:bookmarkEnd w:id="5"/>
     </w:p>
     <w:p>
       <w:pPr>
@@ -4192,12 +4185,12 @@
       <w:pPr>
         <w:pStyle w:val="Heading2"/>
       </w:pPr>
-      <w:bookmarkStart w:id="6" w:name="_Toc10550277"/>
+      <w:bookmarkStart w:id="5" w:name="_Toc10550277"/>
       <w:r>
         <w:lastRenderedPageBreak/>
         <w:t>Editing the Firmware</w:t>
       </w:r>
-      <w:bookmarkEnd w:id="6"/>
+      <w:bookmarkEnd w:id="5"/>
     </w:p>
     <w:p>
       <w:r>
@@ -6573,12 +6566,12 @@
       <w:pPr>
         <w:pStyle w:val="Heading2"/>
       </w:pPr>
-      <w:bookmarkStart w:id="7" w:name="_Toc10550278"/>
+      <w:bookmarkStart w:id="6" w:name="_Toc10550278"/>
       <w:r>
         <w:lastRenderedPageBreak/>
         <w:t>Testing the Project</w:t>
       </w:r>
-      <w:bookmarkEnd w:id="7"/>
+      <w:bookmarkEnd w:id="6"/>
     </w:p>
     <w:p>
       <w:pPr>
@@ -7267,7 +7260,7 @@
       <w:pPr>
         <w:pStyle w:val="Heading1"/>
       </w:pPr>
-      <w:bookmarkStart w:id="8" w:name="_Toc10550279"/>
+      <w:bookmarkStart w:id="7" w:name="_Toc10550279"/>
       <w:r>
         <w:lastRenderedPageBreak/>
         <w:t xml:space="preserve">WICED Configuration: </w:t>
@@ -7276,7 +7269,7 @@
       <w:r>
         <w:t>app_bt_cfg.c</w:t>
       </w:r>
-      <w:bookmarkEnd w:id="8"/>
+      <w:bookmarkEnd w:id="7"/>
       <w:proofErr w:type="spellEnd"/>
     </w:p>
     <w:p>
@@ -7374,12 +7367,12 @@
       <w:pPr>
         <w:pStyle w:val="Heading1"/>
       </w:pPr>
-      <w:bookmarkStart w:id="9" w:name="_Toc10550280"/>
+      <w:bookmarkStart w:id="8" w:name="_Toc10550280"/>
       <w:r>
         <w:lastRenderedPageBreak/>
         <w:t>WICED Configuration: Buffer Pools</w:t>
       </w:r>
-      <w:bookmarkEnd w:id="9"/>
+      <w:bookmarkEnd w:id="8"/>
     </w:p>
     <w:p>
       <w:r>
@@ -7454,9 +7447,9 @@
           <w:sz w:val="14"/>
           <w:szCs w:val="20"/>
         </w:rPr>
-        <w:t>wiced_bt_cfg_buf_</w:t>
-      </w:r>
-      <w:proofErr w:type="gramStart"/>
+        <w:t>wiced_bt_cfg_buf_pools</w:t>
+      </w:r>
+      <w:proofErr w:type="spellEnd"/>
       <w:r>
         <w:rPr>
           <w:rFonts w:ascii="Courier New" w:hAnsi="Courier New" w:cs="Courier New"/>
@@ -7464,27 +7457,7 @@
           <w:sz w:val="14"/>
           <w:szCs w:val="20"/>
         </w:rPr>
-        <w:t>pools</w:t>
-      </w:r>
-      <w:proofErr w:type="spellEnd"/>
-      <w:r>
-        <w:rPr>
-          <w:rFonts w:ascii="Courier New" w:hAnsi="Courier New" w:cs="Courier New"/>
-          <w:color w:val="000000"/>
-          <w:sz w:val="14"/>
-          <w:szCs w:val="20"/>
-        </w:rPr>
-        <w:t>[</w:t>
-      </w:r>
-      <w:proofErr w:type="gramEnd"/>
-      <w:r>
-        <w:rPr>
-          <w:rFonts w:ascii="Courier New" w:hAnsi="Courier New" w:cs="Courier New"/>
-          <w:color w:val="000000"/>
-          <w:sz w:val="14"/>
-          <w:szCs w:val="20"/>
-        </w:rPr>
-        <w:t>WICED_BT_CFG_NUM_BUF_POOLS] =</w:t>
+        <w:t>[WICED_BT_CFG_NUM_BUF_POOLS] =</w:t>
       </w:r>
     </w:p>
     <w:p>
@@ -7936,12 +7909,12 @@
       <w:pPr>
         <w:pStyle w:val="Heading1"/>
       </w:pPr>
-      <w:bookmarkStart w:id="10" w:name="_Toc10550281"/>
+      <w:bookmarkStart w:id="9" w:name="_Toc10550281"/>
       <w:r>
         <w:lastRenderedPageBreak/>
         <w:t>Security</w:t>
       </w:r>
-      <w:bookmarkEnd w:id="10"/>
+      <w:bookmarkEnd w:id="9"/>
     </w:p>
     <w:p>
       <w:r>
@@ -8066,11 +8039,11 @@
       <w:pPr>
         <w:pStyle w:val="Heading2"/>
       </w:pPr>
-      <w:bookmarkStart w:id="11" w:name="_Toc10550282"/>
+      <w:bookmarkStart w:id="10" w:name="_Toc10550282"/>
       <w:r>
         <w:t>Pairing</w:t>
       </w:r>
-      <w:bookmarkEnd w:id="11"/>
+      <w:bookmarkEnd w:id="10"/>
     </w:p>
     <w:p>
       <w:r>
@@ -8102,10 +8075,10 @@
             <v:path o:extrusionok="f" gradientshapeok="t" o:connecttype="rect"/>
             <o:lock v:ext="edit" aspectratio="t"/>
           </v:shapetype>
-          <v:shape id="_x0000_i1040" type="#_x0000_t75" style="width:417.05pt;height:230.5pt" o:ole="">
+          <v:shape id="_x0000_i1025" type="#_x0000_t75" style="width:417pt;height:230.25pt" o:ole="">
             <v:imagedata r:id="rId25" o:title=""/>
           </v:shape>
-          <o:OLEObject Type="Embed" ProgID="Visio.Drawing.11" ShapeID="_x0000_i1040" DrawAspect="Content" ObjectID="_1621163099" r:id="rId26"/>
+          <o:OLEObject Type="Embed" ProgID="Visio.Drawing.11" ShapeID="_x0000_i1025" DrawAspect="Content" ObjectID="_1624188910" r:id="rId26"/>
         </w:object>
       </w:r>
     </w:p>
@@ -8178,20 +8151,20 @@
       </w:pPr>
       <w:r>
         <w:object w:dxaOrig="8354" w:dyaOrig="6956" w14:anchorId="38063EF7">
-          <v:shape id="_x0000_i1050" type="#_x0000_t75" style="width:291.25pt;height:242.65pt" o:ole="">
+          <v:shape id="_x0000_i1026" type="#_x0000_t75" style="width:291pt;height:243pt" o:ole="">
             <v:imagedata r:id="rId27" o:title=""/>
           </v:shape>
-          <o:OLEObject Type="Embed" ProgID="Visio.Drawing.11" ShapeID="_x0000_i1050" DrawAspect="Content" ObjectID="_1621163100" r:id="rId28"/>
+          <o:OLEObject Type="Embed" ProgID="Visio.Drawing.11" ShapeID="_x0000_i1026" DrawAspect="Content" ObjectID="_1624188911" r:id="rId28"/>
         </w:object>
       </w:r>
     </w:p>
     <w:p>
       <w:r>
         <w:object w:dxaOrig="12314" w:dyaOrig="7181" w14:anchorId="4AF95C1D">
-          <v:shape id="_x0000_i1053" type="#_x0000_t75" style="width:468pt;height:273.05pt" o:ole="">
+          <v:shape id="_x0000_i1027" type="#_x0000_t75" style="width:468pt;height:273pt" o:ole="">
             <v:imagedata r:id="rId29" o:title=""/>
           </v:shape>
-          <o:OLEObject Type="Embed" ProgID="Visio.Drawing.11" ShapeID="_x0000_i1053" DrawAspect="Content" ObjectID="_1621163101" r:id="rId30"/>
+          <o:OLEObject Type="Embed" ProgID="Visio.Drawing.11" ShapeID="_x0000_i1027" DrawAspect="Content" ObjectID="_1624188912" r:id="rId30"/>
         </w:object>
       </w:r>
     </w:p>
@@ -8199,27 +8172,33 @@
       <w:pPr>
         <w:pStyle w:val="Heading2"/>
       </w:pPr>
-      <w:bookmarkStart w:id="12" w:name="_Toc10550283"/>
+      <w:bookmarkStart w:id="11" w:name="_Toc10550283"/>
       <w:r>
         <w:lastRenderedPageBreak/>
         <w:t>Bonding</w:t>
       </w:r>
+      <w:bookmarkEnd w:id="11"/>
+    </w:p>
+    <w:p>
+      <w:r>
+        <w:t>The whole process of Pairing is a bit painful and time consuming.  It is also the most vulnerable part of establishing security, so it is beneficial to do it only once. Certainly, you don't want to have to repeat it every time two devices connect.  This problem is solved by Bonding, which just saves all the relevant information into a non-volatile memory.  Th</w:t>
+      </w:r>
+      <w:r>
+        <w:t>is</w:t>
+      </w:r>
+      <w:r>
+        <w:t xml:space="preserve"> allows the next connection to launch without repeating the pairing process.</w:t>
+      </w:r>
+    </w:p>
+    <w:p>
+      <w:pPr>
+        <w:pStyle w:val="Heading2"/>
+      </w:pPr>
+      <w:bookmarkStart w:id="12" w:name="_Toc10550284"/>
+      <w:r>
+        <w:t>Pairing &amp; Bonding Process Summary</w:t>
+      </w:r>
       <w:bookmarkEnd w:id="12"/>
-    </w:p>
-    <w:p>
-      <w:r>
-        <w:t>The whole process of Pairing is a bit painful and time consuming.  It is also the most vulnerable part of establishing security, so it is beneficial to do it only once. Certainly, you don't want to have to repeat it every time two devices connect.  This problem is solved by Bonding, which just saves all the relevant information into a non-volatile memory.  The allows the next connection to launch without repeating the pairing process.</w:t>
-      </w:r>
-    </w:p>
-    <w:p>
-      <w:pPr>
-        <w:pStyle w:val="Heading2"/>
-      </w:pPr>
-      <w:bookmarkStart w:id="13" w:name="_Toc10550284"/>
-      <w:r>
-        <w:t>Pairing &amp; Bonding Process Summary</w:t>
-      </w:r>
-      <w:bookmarkEnd w:id="13"/>
     </w:p>
     <w:p>
       <w:pPr>
@@ -8270,11 +8249,11 @@
       <w:pPr>
         <w:pStyle w:val="Heading2"/>
       </w:pPr>
-      <w:bookmarkStart w:id="14" w:name="_Toc10550285"/>
+      <w:bookmarkStart w:id="13" w:name="_Toc10550285"/>
       <w:r>
         <w:t>Authentication, Authorization and the GATT DB</w:t>
       </w:r>
-      <w:bookmarkEnd w:id="14"/>
+      <w:bookmarkEnd w:id="13"/>
     </w:p>
     <w:p>
       <w:pPr>
@@ -8307,15 +8286,23 @@
       <w:pPr>
         <w:pStyle w:val="Heading2"/>
       </w:pPr>
-      <w:bookmarkStart w:id="15" w:name="_Toc10550286"/>
+      <w:bookmarkStart w:id="14" w:name="_Toc10550286"/>
       <w:r>
         <w:t>Link Layer Privacy</w:t>
       </w:r>
+      <w:bookmarkEnd w:id="14"/>
+    </w:p>
+    <w:p>
+      <w:r>
+        <w:t>BLE devices are identified using a 48-bit device address. This device address is part of all the packets sent by the device in the advertising channels. A third device which listens on all three advertising channels can easily track the activities of a device by using its device address.</w:t>
+      </w:r>
+      <w:r>
+        <w:t xml:space="preserve"> Link Layer</w:t>
+      </w:r>
+      <w:bookmarkStart w:id="15" w:name="_GoBack"/>
       <w:bookmarkEnd w:id="15"/>
-    </w:p>
-    <w:p>
-      <w:r>
-        <w:t>BLE devices are identified using a 48-bit device address. This device address is part of all the packets sent by the device in the advertising channels. A third device which listens on all three advertising channels can easily track the activities of a device by using its device address. Privacy is a feature that reduces the ability to track a BLE device by using a private address that is generated and changed at regular intervals. Note that this is different than security (i.e. encrypting of messages).</w:t>
+      <w:r>
+        <w:t xml:space="preserve"> Privacy is a feature that reduces the ability to track a BLE device by using a private address that is generated and changed at regular intervals. Note that this is different than security (i.e. encrypting of messages).</w:t>
       </w:r>
     </w:p>
     <w:p>
@@ -11109,13 +11096,13 @@
       <w:pPr>
         <w:pStyle w:val="Exercise"/>
       </w:pPr>
-      <w:bookmarkStart w:id="23" w:name="_Toc514769085"/>
-      <w:bookmarkStart w:id="24" w:name="_Toc10550290"/>
+      <w:bookmarkStart w:id="23" w:name="_Toc10550290"/>
+      <w:bookmarkStart w:id="24" w:name="_Toc514769085"/>
       <w:r>
         <w:lastRenderedPageBreak/>
         <w:t>BLE Pairing and Security</w:t>
       </w:r>
-      <w:bookmarkEnd w:id="24"/>
+      <w:bookmarkEnd w:id="23"/>
     </w:p>
     <w:p>
       <w:pPr>
@@ -13441,7 +13428,7 @@
       <w:r>
         <w:t xml:space="preserve"> Information</w:t>
       </w:r>
-      <w:bookmarkEnd w:id="23"/>
+      <w:bookmarkEnd w:id="24"/>
       <w:r>
         <w:t xml:space="preserve"> (i.e. Bonding)</w:t>
       </w:r>
@@ -24026,7 +24013,7 @@
   <w:style w:type="paragraph" w:default="1" w:styleId="Normal">
     <w:name w:val="Normal"/>
     <w:qFormat/>
-    <w:rsid w:val="00D55B18"/>
+    <w:rsid w:val="009C45F3"/>
   </w:style>
   <w:style w:type="paragraph" w:styleId="Heading1">
     <w:name w:val="heading 1"/>
@@ -24148,7 +24135,7 @@
     <w:uiPriority w:val="1"/>
     <w:semiHidden/>
     <w:unhideWhenUsed/>
-    <w:rsid w:val="00D55B18"/>
+    <w:rsid w:val="009C45F3"/>
   </w:style>
   <w:style w:type="table" w:default="1" w:styleId="TableNormal">
     <w:name w:val="Normal Table"/>
@@ -24170,7 +24157,7 @@
     <w:uiPriority w:val="99"/>
     <w:semiHidden/>
     <w:unhideWhenUsed/>
-    <w:rsid w:val="00D55B18"/>
+    <w:rsid w:val="009C45F3"/>
   </w:style>
   <w:style w:type="character" w:customStyle="1" w:styleId="Heading1Char">
     <w:name w:val="Heading 1 Char"/>
@@ -25068,7 +25055,7 @@
 </file>
 
 <file path=customXml/itemProps1.xml><?xml version="1.0" encoding="utf-8"?>
-<ds:datastoreItem xmlns:ds="http://schemas.openxmlformats.org/officeDocument/2006/customXml" ds:itemID="{40463BBA-BAA6-4CAE-8272-9BA5BA79A264}">
+<ds:datastoreItem xmlns:ds="http://schemas.openxmlformats.org/officeDocument/2006/customXml" ds:itemID="{035CE516-0334-4E49-A74A-A270825131FB}">
   <ds:schemaRefs>
     <ds:schemaRef ds:uri="http://schemas.openxmlformats.org/officeDocument/2006/bibliography"/>
   </ds:schemaRefs>

</xml_diff>